<commit_message>
Removing extra files. Changing the main.m
</commit_message>
<xml_diff>
--- a/Model.docx
+++ b/Model.docx
@@ -5,151 +5,6 @@
     <w:p>
       <w:pPr>
         <w:spacing w:after="0" w:line="240" w:lineRule="auto"/>
-        <w:rPr>
-          <w:rFonts w:ascii="Arial" w:eastAsia="Times New Roman" w:hAnsi="Arial" w:cs="Arial"/>
-          <w:color w:val="222222"/>
-          <w:sz w:val="24"/>
-          <w:szCs w:val="24"/>
-        </w:rPr>
-      </w:pPr>
-      <w:proofErr w:type="spellStart"/>
-      <w:r>
-        <w:rPr>
-          <w:rFonts w:ascii="Arial" w:eastAsia="Times New Roman" w:hAnsi="Arial" w:cs="Arial"/>
-          <w:color w:val="222222"/>
-          <w:sz w:val="24"/>
-          <w:szCs w:val="24"/>
-        </w:rPr>
-        <w:t>TeamName</w:t>
-      </w:r>
-      <w:proofErr w:type="spellEnd"/>
-      <w:r>
-        <w:rPr>
-          <w:rFonts w:ascii="Arial" w:eastAsia="Times New Roman" w:hAnsi="Arial" w:cs="Arial"/>
-          <w:color w:val="222222"/>
-          <w:sz w:val="24"/>
-          <w:szCs w:val="24"/>
-        </w:rPr>
-        <w:t>: </w:t>
-      </w:r>
-      <w:proofErr w:type="spellStart"/>
-      <w:r>
-        <w:rPr>
-          <w:rFonts w:ascii="Arial" w:eastAsia="Times New Roman" w:hAnsi="Arial" w:cs="Arial"/>
-          <w:b/>
-          <w:bCs/>
-          <w:color w:val="222222"/>
-          <w:sz w:val="24"/>
-          <w:szCs w:val="24"/>
-        </w:rPr>
-        <w:t>ACube</w:t>
-      </w:r>
-      <w:proofErr w:type="spellEnd"/>
-    </w:p>
-    <w:p>
-      <w:pPr>
-        <w:spacing w:after="0" w:line="240" w:lineRule="auto"/>
-        <w:rPr>
-          <w:rFonts w:ascii="Arial" w:eastAsia="Times New Roman" w:hAnsi="Arial" w:cs="Arial"/>
-          <w:color w:val="222222"/>
-          <w:sz w:val="24"/>
-          <w:szCs w:val="24"/>
-        </w:rPr>
-      </w:pPr>
-      <w:r>
-        <w:rPr>
-          <w:rFonts w:ascii="Arial" w:eastAsia="Times New Roman" w:hAnsi="Arial" w:cs="Arial"/>
-          <w:color w:val="222222"/>
-          <w:sz w:val="24"/>
-          <w:szCs w:val="24"/>
-        </w:rPr>
-        <w:t> </w:t>
-      </w:r>
-    </w:p>
-    <w:p>
-      <w:pPr>
-        <w:spacing w:after="0" w:line="240" w:lineRule="auto"/>
-        <w:rPr>
-          <w:rFonts w:ascii="Arial" w:eastAsia="Times New Roman" w:hAnsi="Arial" w:cs="Arial"/>
-          <w:color w:val="222222"/>
-          <w:sz w:val="24"/>
-          <w:szCs w:val="24"/>
-        </w:rPr>
-      </w:pPr>
-      <w:proofErr w:type="spellStart"/>
-      <w:r>
-        <w:rPr>
-          <w:rFonts w:ascii="Arial" w:eastAsia="Times New Roman" w:hAnsi="Arial" w:cs="Arial"/>
-          <w:b/>
-          <w:bCs/>
-          <w:color w:val="222222"/>
-          <w:sz w:val="24"/>
-          <w:szCs w:val="24"/>
-        </w:rPr>
-        <w:t>Ankita</w:t>
-      </w:r>
-      <w:proofErr w:type="spellEnd"/>
-      <w:r>
-        <w:rPr>
-          <w:rFonts w:ascii="Arial" w:eastAsia="Times New Roman" w:hAnsi="Arial" w:cs="Arial"/>
-          <w:b/>
-          <w:bCs/>
-          <w:color w:val="222222"/>
-          <w:sz w:val="24"/>
-          <w:szCs w:val="24"/>
-        </w:rPr>
-        <w:t> </w:t>
-      </w:r>
-    </w:p>
-    <w:p>
-      <w:pPr>
-        <w:spacing w:after="0" w:line="240" w:lineRule="auto"/>
-        <w:rPr>
-          <w:rFonts w:ascii="Arial" w:eastAsia="Times New Roman" w:hAnsi="Arial" w:cs="Arial"/>
-          <w:color w:val="222222"/>
-          <w:sz w:val="24"/>
-          <w:szCs w:val="24"/>
-        </w:rPr>
-      </w:pPr>
-      <w:proofErr w:type="spellStart"/>
-      <w:r>
-        <w:rPr>
-          <w:rFonts w:ascii="Arial" w:eastAsia="Times New Roman" w:hAnsi="Arial" w:cs="Arial"/>
-          <w:b/>
-          <w:bCs/>
-          <w:color w:val="222222"/>
-          <w:sz w:val="24"/>
-          <w:szCs w:val="24"/>
-        </w:rPr>
-        <w:t>Aishwarya</w:t>
-      </w:r>
-      <w:proofErr w:type="spellEnd"/>
-    </w:p>
-    <w:p>
-      <w:pPr>
-        <w:spacing w:after="0" w:line="240" w:lineRule="auto"/>
-        <w:rPr>
-          <w:rFonts w:ascii="Arial" w:eastAsia="Times New Roman" w:hAnsi="Arial" w:cs="Arial"/>
-          <w:color w:val="222222"/>
-          <w:sz w:val="24"/>
-          <w:szCs w:val="24"/>
-        </w:rPr>
-      </w:pPr>
-      <w:r>
-        <w:rPr>
-          <w:rFonts w:ascii="Arial" w:eastAsia="Times New Roman" w:hAnsi="Arial" w:cs="Arial"/>
-          <w:b/>
-          <w:bCs/>
-          <w:color w:val="222222"/>
-          <w:sz w:val="24"/>
-          <w:szCs w:val="24"/>
-        </w:rPr>
-        <w:t>Anil</w:t>
-      </w:r>
-    </w:p>
-    <w:p>
-      <w:pPr>
-        <w:spacing w:after="0" w:line="240" w:lineRule="auto"/>
         <w:jc w:val="center"/>
         <w:rPr>
           <w:b/>
@@ -229,23 +84,7 @@
         <w:spacing w:after="0" w:line="240" w:lineRule="auto"/>
       </w:pPr>
       <w:r>
-        <w:t xml:space="preserve">Our prediction is based off a feature vector, linear regression is a reasonable method to solve this problem. Using the standard linear regression method for multiple feature attributes, we find a vector θ that minimizes the COST </w:t>
-      </w:r>
-      <w:proofErr w:type="gramStart"/>
-      <w:r>
-        <w:t>FUNCTION(</w:t>
-      </w:r>
-      <w:proofErr w:type="gramEnd"/>
-      <w:r>
-        <w:t xml:space="preserve"> J(θ) )  and makes the prediction y(n+1) = </w:t>
-      </w:r>
-      <w:proofErr w:type="spellStart"/>
-      <w:r>
-        <w:t>θ’x</w:t>
-      </w:r>
-      <w:proofErr w:type="spellEnd"/>
-      <w:r>
-        <w:t>(n+1).</w:t>
+        <w:t>Our prediction is based off a feature vector, linear regression is a reasonable method to solve this problem. Using the standard linear regression method for multiple feature attributes, we find a vector θ that minimizes the COST FUNCTION( J(θ) )  and makes the prediction y(n+1) = θ’x(n+1).</w:t>
       </w:r>
     </w:p>
     <w:p>
@@ -301,20 +140,7 @@
         <w:t xml:space="preserve">However, this algorithm does not capture the temporal correlation inside the data (for example, stock behavior one year ago is different from stock behavior now). Thus, we tried the idea of empirical risk minimization while trying to capture the temporal correlation. We modify the linear regression model by allowing the vector θ to change with time. So each time we </w:t>
       </w:r>
       <w:r>
-        <w:t xml:space="preserve">try to a theta for after convergence for </w:t>
-      </w:r>
-      <w:proofErr w:type="gramStart"/>
-      <w:r>
-        <w:t>X(</w:t>
-      </w:r>
-      <w:proofErr w:type="spellStart"/>
-      <w:proofErr w:type="gramEnd"/>
-      <w:r>
-        <w:t>i</w:t>
-      </w:r>
-      <w:proofErr w:type="spellEnd"/>
-      <w:r>
-        <w:t xml:space="preserve">) to X(i+10) feature sets, we use the updated theta for the next set of X(i+10) to X(i+20) feature sets. </w:t>
+        <w:t xml:space="preserve">try to a theta for after convergence for X(i) to X(i+10) feature sets, we use the updated theta for the next set of X(i+10) to X(i+20) feature sets. </w:t>
       </w:r>
     </w:p>
     <w:p>
@@ -330,23 +156,7 @@
         <w:t xml:space="preserve">We have used </w:t>
       </w:r>
       <w:r>
-        <w:t>[</w:t>
-      </w:r>
-      <w:proofErr w:type="spellStart"/>
-      <w:r>
-        <w:t>open_p</w:t>
-      </w:r>
-      <w:proofErr w:type="gramStart"/>
-      <w:r>
-        <w:t>,high</w:t>
-      </w:r>
-      <w:proofErr w:type="gramEnd"/>
-      <w:r>
-        <w:t>_p,low_p,total_v,tradesNo,trunOver,close_p</w:t>
-      </w:r>
-      <w:proofErr w:type="spellEnd"/>
-      <w:r>
-        <w:t>]</w:t>
+        <w:t>[open_p,high_p,low_p,total_v,tradesNo,trunOver,close_p]</w:t>
       </w:r>
       <w:r>
         <w:t xml:space="preserve"> as the feature list and the closed price as our target price.</w:t>
@@ -467,20 +277,8 @@
           <w:sz w:val="20"/>
           <w:szCs w:val="20"/>
         </w:rPr>
-        <w:t xml:space="preserve">Britannia </w:t>
-      </w:r>
-      <w:proofErr w:type="spellStart"/>
-      <w:r>
-        <w:rPr>
-          <w:rFonts w:ascii="Arial" w:eastAsia="Times New Roman" w:hAnsi="Arial" w:cs="Arial"/>
-          <w:b/>
-          <w:color w:val="000000"/>
-          <w:sz w:val="20"/>
-          <w:szCs w:val="20"/>
-        </w:rPr>
-        <w:t>Inds</w:t>
-      </w:r>
-      <w:proofErr w:type="spellEnd"/>
+        <w:t>Britannia Inds</w:t>
+      </w:r>
       <w:r>
         <w:rPr>
           <w:rFonts w:ascii="Arial" w:eastAsia="Times New Roman" w:hAnsi="Arial" w:cs="Arial"/>
@@ -607,29 +405,7 @@
           <w:sz w:val="20"/>
           <w:szCs w:val="20"/>
         </w:rPr>
-        <w:t xml:space="preserve">St </w:t>
-      </w:r>
-      <w:proofErr w:type="spellStart"/>
-      <w:r>
-        <w:rPr>
-          <w:rFonts w:ascii="Arial" w:eastAsia="Times New Roman" w:hAnsi="Arial" w:cs="Arial"/>
-          <w:b/>
-          <w:color w:val="000000"/>
-          <w:sz w:val="20"/>
-          <w:szCs w:val="20"/>
-        </w:rPr>
-        <w:t>Bk</w:t>
-      </w:r>
-      <w:proofErr w:type="spellEnd"/>
-      <w:r>
-        <w:rPr>
-          <w:rFonts w:ascii="Arial" w:eastAsia="Times New Roman" w:hAnsi="Arial" w:cs="Arial"/>
-          <w:b/>
-          <w:color w:val="000000"/>
-          <w:sz w:val="20"/>
-          <w:szCs w:val="20"/>
-        </w:rPr>
-        <w:t xml:space="preserve"> of India</w:t>
+        <w:t>St Bk of India</w:t>
       </w:r>
       <w:r>
         <w:rPr>
@@ -683,27 +459,15 @@
           <w:szCs w:val="24"/>
         </w:rPr>
       </w:pPr>
-      <w:proofErr w:type="spellStart"/>
-      <w:r>
-        <w:rPr>
-          <w:rFonts w:ascii="Arial" w:eastAsia="Times New Roman" w:hAnsi="Arial" w:cs="Arial"/>
-          <w:b/>
-          <w:color w:val="000000"/>
-          <w:sz w:val="20"/>
-          <w:szCs w:val="20"/>
-        </w:rPr>
-        <w:t>Nilkamal</w:t>
-      </w:r>
-      <w:proofErr w:type="spellEnd"/>
-      <w:r>
-        <w:rPr>
-          <w:rFonts w:ascii="Arial" w:eastAsia="Times New Roman" w:hAnsi="Arial" w:cs="Arial"/>
-          <w:b/>
-          <w:color w:val="000000"/>
-          <w:sz w:val="20"/>
-          <w:szCs w:val="20"/>
-        </w:rPr>
-        <w:t xml:space="preserve"> Ltd</w:t>
+      <w:r>
+        <w:rPr>
+          <w:rFonts w:ascii="Arial" w:eastAsia="Times New Roman" w:hAnsi="Arial" w:cs="Arial"/>
+          <w:b/>
+          <w:color w:val="000000"/>
+          <w:sz w:val="20"/>
+          <w:szCs w:val="20"/>
+        </w:rPr>
+        <w:t>Nilkamal Ltd</w:t>
       </w:r>
       <w:r>
         <w:rPr>
@@ -750,27 +514,15 @@
           <w:szCs w:val="24"/>
         </w:rPr>
       </w:pPr>
-      <w:proofErr w:type="spellStart"/>
-      <w:r>
-        <w:rPr>
-          <w:rFonts w:ascii="Arial" w:eastAsia="Times New Roman" w:hAnsi="Arial" w:cs="Arial"/>
-          <w:b/>
-          <w:color w:val="000000"/>
-          <w:sz w:val="20"/>
-          <w:szCs w:val="20"/>
-        </w:rPr>
-        <w:t>Aurobindo</w:t>
-      </w:r>
-      <w:proofErr w:type="spellEnd"/>
-      <w:r>
-        <w:rPr>
-          <w:rFonts w:ascii="Arial" w:eastAsia="Times New Roman" w:hAnsi="Arial" w:cs="Arial"/>
-          <w:b/>
-          <w:color w:val="000000"/>
-          <w:sz w:val="20"/>
-          <w:szCs w:val="20"/>
-        </w:rPr>
-        <w:t xml:space="preserve"> Ph.</w:t>
+      <w:r>
+        <w:rPr>
+          <w:rFonts w:ascii="Arial" w:eastAsia="Times New Roman" w:hAnsi="Arial" w:cs="Arial"/>
+          <w:b/>
+          <w:color w:val="000000"/>
+          <w:sz w:val="20"/>
+          <w:szCs w:val="20"/>
+        </w:rPr>
+        <w:t>Aurobindo Ph.</w:t>
       </w:r>
       <w:r>
         <w:rPr>
@@ -958,27 +710,15 @@
           <w:szCs w:val="24"/>
         </w:rPr>
       </w:pPr>
-      <w:proofErr w:type="spellStart"/>
-      <w:r>
-        <w:rPr>
-          <w:rFonts w:ascii="Arial" w:eastAsia="Times New Roman" w:hAnsi="Arial" w:cs="Arial"/>
-          <w:b/>
-          <w:color w:val="000000"/>
-          <w:sz w:val="20"/>
-          <w:szCs w:val="20"/>
-        </w:rPr>
-        <w:t>Intrasoft</w:t>
-      </w:r>
-      <w:proofErr w:type="spellEnd"/>
-      <w:r>
-        <w:rPr>
-          <w:rFonts w:ascii="Arial" w:eastAsia="Times New Roman" w:hAnsi="Arial" w:cs="Arial"/>
-          <w:b/>
-          <w:color w:val="000000"/>
-          <w:sz w:val="20"/>
-          <w:szCs w:val="20"/>
-        </w:rPr>
-        <w:t xml:space="preserve"> Tech</w:t>
+      <w:r>
+        <w:rPr>
+          <w:rFonts w:ascii="Arial" w:eastAsia="Times New Roman" w:hAnsi="Arial" w:cs="Arial"/>
+          <w:b/>
+          <w:color w:val="000000"/>
+          <w:sz w:val="20"/>
+          <w:szCs w:val="20"/>
+        </w:rPr>
+        <w:t>Intrasoft Tech</w:t>
       </w:r>
       <w:r>
         <w:rPr>
@@ -1042,7 +782,6 @@
           <w:szCs w:val="24"/>
         </w:rPr>
       </w:pPr>
-      <w:proofErr w:type="spellStart"/>
       <w:r>
         <w:rPr>
           <w:rFonts w:ascii="Arial" w:eastAsia="Times New Roman" w:hAnsi="Arial" w:cs="Arial"/>
@@ -1063,7 +802,6 @@
         </w:rPr>
         <w:t>Sugar</w:t>
       </w:r>
-      <w:proofErr w:type="spellEnd"/>
       <w:r>
         <w:rPr>
           <w:rFonts w:ascii="Arial" w:eastAsia="Times New Roman" w:hAnsi="Arial" w:cs="Arial"/>
@@ -1186,7 +924,6 @@
           <w:b/>
           <w:color w:val="000000"/>
         </w:rPr>
-        <w:lastRenderedPageBreak/>
         <w:t>P</w:t>
       </w:r>
       <w:r>
@@ -1307,32 +1044,20 @@
       <w:pPr>
         <w:spacing w:after="0" w:line="240" w:lineRule="auto"/>
       </w:pPr>
-      <w:proofErr w:type="spellStart"/>
-      <w:r>
-        <w:t>Change_predicted</w:t>
-      </w:r>
-      <w:proofErr w:type="spellEnd"/>
-      <w:r>
-        <w:t xml:space="preserve"> </w:t>
+      <w:r>
+        <w:t xml:space="preserve">Change_predicted </w:t>
       </w:r>
       <w:r>
         <w:t xml:space="preserve">= </w:t>
       </w:r>
-      <w:proofErr w:type="gramStart"/>
       <w:r>
         <w:t>( [</w:t>
       </w:r>
-      <w:proofErr w:type="gramEnd"/>
       <w:r>
         <w:t>(</w:t>
       </w:r>
-      <w:proofErr w:type="spellStart"/>
-      <w:r>
-        <w:t>AvgFeature</w:t>
-      </w:r>
-      <w:proofErr w:type="spellEnd"/>
-      <w:r>
-        <w:t>) * (theta)] – ValueOn26thFeb )</w:t>
+      <w:r>
+        <w:t>AvgFeature) * (theta)] – ValueOn26thFeb )</w:t>
       </w:r>
     </w:p>
     <w:p>
@@ -1349,76 +1074,40 @@
       </w:pPr>
       <w:r>
         <w:tab/>
-      </w:r>
-      <w:proofErr w:type="gramStart"/>
-      <w:r>
-        <w:t>if(</w:t>
-      </w:r>
-      <w:proofErr w:type="gramEnd"/>
-      <w:r>
-        <w:t>less than 40)</w:t>
-      </w:r>
-    </w:p>
-    <w:p>
-      <w:pPr>
-        <w:spacing w:after="0" w:line="240" w:lineRule="auto"/>
-      </w:pPr>
-      <w:r>
-        <w:tab/>
-      </w:r>
-      <w:r>
-        <w:tab/>
-        <w:t>Value = 1000 / (</w:t>
-      </w:r>
-      <w:proofErr w:type="gramStart"/>
-      <w:r>
-        <w:t>abs(</w:t>
-      </w:r>
-      <w:proofErr w:type="spellStart"/>
-      <w:proofErr w:type="gramEnd"/>
-      <w:r>
-        <w:t>Change_predicted</w:t>
-      </w:r>
-      <w:proofErr w:type="spellEnd"/>
-      <w:r>
-        <w:t>))</w:t>
-      </w:r>
-    </w:p>
-    <w:p>
-      <w:pPr>
-        <w:spacing w:after="0" w:line="240" w:lineRule="auto"/>
-      </w:pPr>
-      <w:r>
-        <w:tab/>
-      </w:r>
-      <w:proofErr w:type="gramStart"/>
-      <w:r>
+        <w:t>if(less than 40)</w:t>
+      </w:r>
+    </w:p>
+    <w:p>
+      <w:pPr>
+        <w:spacing w:after="0" w:line="240" w:lineRule="auto"/>
+      </w:pPr>
+      <w:r>
+        <w:tab/>
+      </w:r>
+      <w:r>
+        <w:tab/>
+        <w:t>Value = 1000 / (abs(Change_predicted))</w:t>
+      </w:r>
+    </w:p>
+    <w:p>
+      <w:pPr>
+        <w:spacing w:after="0" w:line="240" w:lineRule="auto"/>
+      </w:pPr>
+      <w:r>
+        <w:tab/>
         <w:t>else</w:t>
       </w:r>
-      <w:proofErr w:type="gramEnd"/>
-    </w:p>
-    <w:p>
-      <w:pPr>
-        <w:spacing w:after="0" w:line="240" w:lineRule="auto"/>
-      </w:pPr>
-      <w:r>
-        <w:tab/>
-      </w:r>
-      <w:r>
-        <w:tab/>
-      </w:r>
-      <w:proofErr w:type="gramStart"/>
-      <w:r>
-        <w:t>abs(</w:t>
-      </w:r>
-      <w:proofErr w:type="spellStart"/>
-      <w:proofErr w:type="gramEnd"/>
-      <w:r>
-        <w:t>change_predicted</w:t>
-      </w:r>
-      <w:proofErr w:type="spellEnd"/>
-      <w:r>
-        <w:t>)</w:t>
+    </w:p>
+    <w:p>
+      <w:pPr>
+        <w:spacing w:after="0" w:line="240" w:lineRule="auto"/>
+      </w:pPr>
+      <w:r>
+        <w:tab/>
+      </w:r>
+      <w:r>
+        <w:tab/>
+        <w:t>abs(change_predicted)</w:t>
       </w:r>
     </w:p>
     <w:p>
@@ -1435,13 +1124,8 @@
       </w:pPr>
       <w:r>
         <w:tab/>
-        <w:t xml:space="preserve">Value = (5)* </w:t>
-      </w:r>
-      <w:proofErr w:type="spellStart"/>
-      <w:r>
-        <w:t>Change_predicted</w:t>
-      </w:r>
-      <w:proofErr w:type="spellEnd"/>
+        <w:t>Value = (5)* Change_predicted</w:t>
+      </w:r>
       <w:r>
         <w:t xml:space="preserve"> </w:t>
       </w:r>
@@ -1473,20 +1157,8 @@
           <w:sz w:val="20"/>
           <w:szCs w:val="20"/>
         </w:rPr>
-        <w:t xml:space="preserve">Britannia </w:t>
-      </w:r>
-      <w:proofErr w:type="spellStart"/>
-      <w:r>
-        <w:rPr>
-          <w:rFonts w:ascii="Arial" w:eastAsia="Times New Roman" w:hAnsi="Arial" w:cs="Arial"/>
-          <w:b/>
-          <w:color w:val="000000"/>
-          <w:sz w:val="20"/>
-          <w:szCs w:val="20"/>
-        </w:rPr>
-        <w:t>Inds</w:t>
-      </w:r>
-      <w:proofErr w:type="spellEnd"/>
+        <w:t>Britannia Inds</w:t>
+      </w:r>
       <w:r>
         <w:rPr>
           <w:rFonts w:ascii="Arial" w:eastAsia="Times New Roman" w:hAnsi="Arial" w:cs="Arial"/>
@@ -1538,16 +1210,6 @@
           <w:szCs w:val="20"/>
         </w:rPr>
         <w:tab/>
-      </w:r>
-      <w:proofErr w:type="gramStart"/>
-      <w:r>
-        <w:rPr>
-          <w:rFonts w:ascii="Arial" w:eastAsia="Times New Roman" w:hAnsi="Arial" w:cs="Arial"/>
-          <w:b/>
-          <w:color w:val="000000"/>
-          <w:sz w:val="20"/>
-          <w:szCs w:val="20"/>
-        </w:rPr>
         <w:t>:</w:t>
       </w:r>
       <w:r>
@@ -1560,7 +1222,6 @@
         </w:rPr>
         <w:t>66</w:t>
       </w:r>
-      <w:proofErr w:type="gramEnd"/>
     </w:p>
     <w:p>
       <w:pPr>
@@ -1580,49 +1241,17 @@
           <w:sz w:val="20"/>
           <w:szCs w:val="20"/>
         </w:rPr>
-        <w:t xml:space="preserve">St </w:t>
-      </w:r>
-      <w:proofErr w:type="spellStart"/>
-      <w:r>
-        <w:rPr>
-          <w:rFonts w:ascii="Arial" w:eastAsia="Times New Roman" w:hAnsi="Arial" w:cs="Arial"/>
-          <w:b/>
-          <w:color w:val="000000"/>
-          <w:sz w:val="20"/>
-          <w:szCs w:val="20"/>
-        </w:rPr>
-        <w:t>Bk</w:t>
-      </w:r>
-      <w:proofErr w:type="spellEnd"/>
-      <w:r>
-        <w:rPr>
-          <w:rFonts w:ascii="Arial" w:eastAsia="Times New Roman" w:hAnsi="Arial" w:cs="Arial"/>
-          <w:b/>
-          <w:color w:val="000000"/>
-          <w:sz w:val="20"/>
-          <w:szCs w:val="20"/>
-        </w:rPr>
-        <w:t xml:space="preserve"> of India</w:t>
-      </w:r>
-      <w:r>
-        <w:rPr>
-          <w:rFonts w:ascii="Arial" w:eastAsia="Times New Roman" w:hAnsi="Arial" w:cs="Arial"/>
-          <w:b/>
-          <w:color w:val="000000"/>
-          <w:sz w:val="20"/>
-          <w:szCs w:val="20"/>
-        </w:rPr>
-        <w:tab/>
-      </w:r>
-      <w:proofErr w:type="gramStart"/>
-      <w:r>
-        <w:rPr>
-          <w:rFonts w:ascii="Arial" w:eastAsia="Times New Roman" w:hAnsi="Arial" w:cs="Arial"/>
-          <w:b/>
-          <w:color w:val="000000"/>
-          <w:sz w:val="20"/>
-          <w:szCs w:val="20"/>
-        </w:rPr>
+        <w:t>St Bk of India</w:t>
+      </w:r>
+      <w:r>
+        <w:rPr>
+          <w:rFonts w:ascii="Arial" w:eastAsia="Times New Roman" w:hAnsi="Arial" w:cs="Arial"/>
+          <w:b/>
+          <w:color w:val="000000"/>
+          <w:sz w:val="20"/>
+          <w:szCs w:val="20"/>
+        </w:rPr>
+        <w:tab/>
         <w:t>:</w:t>
       </w:r>
       <w:r>
@@ -1635,7 +1264,6 @@
         </w:rPr>
         <w:t>150</w:t>
       </w:r>
-      <w:proofErr w:type="gramEnd"/>
     </w:p>
     <w:p>
       <w:pPr>
@@ -1647,47 +1275,25 @@
           <w:szCs w:val="24"/>
         </w:rPr>
       </w:pPr>
-      <w:proofErr w:type="spellStart"/>
-      <w:r>
-        <w:rPr>
-          <w:rFonts w:ascii="Arial" w:eastAsia="Times New Roman" w:hAnsi="Arial" w:cs="Arial"/>
-          <w:b/>
-          <w:color w:val="000000"/>
-          <w:sz w:val="20"/>
-          <w:szCs w:val="20"/>
-        </w:rPr>
-        <w:t>Nilkamal</w:t>
-      </w:r>
-      <w:proofErr w:type="spellEnd"/>
-      <w:r>
-        <w:rPr>
-          <w:rFonts w:ascii="Arial" w:eastAsia="Times New Roman" w:hAnsi="Arial" w:cs="Arial"/>
-          <w:b/>
-          <w:color w:val="000000"/>
-          <w:sz w:val="20"/>
-          <w:szCs w:val="20"/>
-        </w:rPr>
-        <w:t xml:space="preserve"> Ltd</w:t>
-      </w:r>
-      <w:r>
-        <w:rPr>
-          <w:rFonts w:ascii="Arial" w:eastAsia="Times New Roman" w:hAnsi="Arial" w:cs="Arial"/>
-          <w:b/>
-          <w:color w:val="000000"/>
-          <w:sz w:val="20"/>
-          <w:szCs w:val="20"/>
-        </w:rPr>
-        <w:tab/>
-      </w:r>
-      <w:proofErr w:type="gramStart"/>
-      <w:r>
-        <w:rPr>
-          <w:rFonts w:ascii="Arial" w:eastAsia="Times New Roman" w:hAnsi="Arial" w:cs="Arial"/>
-          <w:b/>
-          <w:color w:val="000000"/>
-          <w:sz w:val="20"/>
-          <w:szCs w:val="20"/>
-        </w:rPr>
+      <w:r>
+        <w:rPr>
+          <w:rFonts w:ascii="Arial" w:eastAsia="Times New Roman" w:hAnsi="Arial" w:cs="Arial"/>
+          <w:b/>
+          <w:color w:val="000000"/>
+          <w:sz w:val="20"/>
+          <w:szCs w:val="20"/>
+        </w:rPr>
+        <w:t>Nilkamal Ltd</w:t>
+      </w:r>
+      <w:r>
+        <w:rPr>
+          <w:rFonts w:ascii="Arial" w:eastAsia="Times New Roman" w:hAnsi="Arial" w:cs="Arial"/>
+          <w:b/>
+          <w:color w:val="000000"/>
+          <w:sz w:val="20"/>
+          <w:szCs w:val="20"/>
+        </w:rPr>
+        <w:tab/>
         <w:t>:</w:t>
       </w:r>
       <w:r>
@@ -1700,7 +1306,6 @@
         </w:rPr>
         <w:t>570</w:t>
       </w:r>
-      <w:proofErr w:type="gramEnd"/>
     </w:p>
     <w:p>
       <w:pPr>
@@ -1712,27 +1317,15 @@
           <w:szCs w:val="24"/>
         </w:rPr>
       </w:pPr>
-      <w:proofErr w:type="spellStart"/>
-      <w:r>
-        <w:rPr>
-          <w:rFonts w:ascii="Arial" w:eastAsia="Times New Roman" w:hAnsi="Arial" w:cs="Arial"/>
-          <w:b/>
-          <w:color w:val="000000"/>
-          <w:sz w:val="20"/>
-          <w:szCs w:val="20"/>
-        </w:rPr>
-        <w:t>Aurobindo</w:t>
-      </w:r>
-      <w:proofErr w:type="spellEnd"/>
-      <w:r>
-        <w:rPr>
-          <w:rFonts w:ascii="Arial" w:eastAsia="Times New Roman" w:hAnsi="Arial" w:cs="Arial"/>
-          <w:b/>
-          <w:color w:val="000000"/>
-          <w:sz w:val="20"/>
-          <w:szCs w:val="20"/>
-        </w:rPr>
-        <w:t xml:space="preserve"> Ph.</w:t>
+      <w:r>
+        <w:rPr>
+          <w:rFonts w:ascii="Arial" w:eastAsia="Times New Roman" w:hAnsi="Arial" w:cs="Arial"/>
+          <w:b/>
+          <w:color w:val="000000"/>
+          <w:sz w:val="20"/>
+          <w:szCs w:val="20"/>
+        </w:rPr>
+        <w:t>Aurobindo Ph.</w:t>
       </w:r>
       <w:r>
         <w:rPr>
@@ -1795,16 +1388,6 @@
           <w:szCs w:val="20"/>
         </w:rPr>
         <w:tab/>
-      </w:r>
-      <w:proofErr w:type="gramStart"/>
-      <w:r>
-        <w:rPr>
-          <w:rFonts w:ascii="Arial" w:eastAsia="Times New Roman" w:hAnsi="Arial" w:cs="Arial"/>
-          <w:b/>
-          <w:color w:val="000000"/>
-          <w:sz w:val="20"/>
-          <w:szCs w:val="20"/>
-        </w:rPr>
         <w:t>:</w:t>
       </w:r>
       <w:r>
@@ -1817,7 +1400,6 @@
         </w:rPr>
         <w:t>222</w:t>
       </w:r>
-      <w:proofErr w:type="gramEnd"/>
     </w:p>
     <w:p>
       <w:pPr>
@@ -1848,16 +1430,6 @@
           <w:szCs w:val="20"/>
         </w:rPr>
         <w:tab/>
-      </w:r>
-      <w:proofErr w:type="gramStart"/>
-      <w:r>
-        <w:rPr>
-          <w:rFonts w:ascii="Arial" w:eastAsia="Times New Roman" w:hAnsi="Arial" w:cs="Arial"/>
-          <w:b/>
-          <w:color w:val="000000"/>
-          <w:sz w:val="20"/>
-          <w:szCs w:val="20"/>
-        </w:rPr>
         <w:t>:</w:t>
       </w:r>
       <w:r>
@@ -1870,7 +1442,6 @@
         </w:rPr>
         <w:t>54</w:t>
       </w:r>
-      <w:proofErr w:type="gramEnd"/>
     </w:p>
     <w:p>
       <w:pPr>
@@ -1882,47 +1453,25 @@
           <w:szCs w:val="24"/>
         </w:rPr>
       </w:pPr>
-      <w:proofErr w:type="spellStart"/>
-      <w:r>
-        <w:rPr>
-          <w:rFonts w:ascii="Arial" w:eastAsia="Times New Roman" w:hAnsi="Arial" w:cs="Arial"/>
-          <w:b/>
-          <w:color w:val="000000"/>
-          <w:sz w:val="20"/>
-          <w:szCs w:val="20"/>
-        </w:rPr>
-        <w:t>Intrasoft</w:t>
-      </w:r>
-      <w:proofErr w:type="spellEnd"/>
-      <w:r>
-        <w:rPr>
-          <w:rFonts w:ascii="Arial" w:eastAsia="Times New Roman" w:hAnsi="Arial" w:cs="Arial"/>
-          <w:b/>
-          <w:color w:val="000000"/>
-          <w:sz w:val="20"/>
-          <w:szCs w:val="20"/>
-        </w:rPr>
-        <w:t xml:space="preserve"> Tech</w:t>
-      </w:r>
-      <w:r>
-        <w:rPr>
-          <w:rFonts w:ascii="Arial" w:eastAsia="Times New Roman" w:hAnsi="Arial" w:cs="Arial"/>
-          <w:b/>
-          <w:color w:val="000000"/>
-          <w:sz w:val="20"/>
-          <w:szCs w:val="20"/>
-        </w:rPr>
-        <w:tab/>
-      </w:r>
-      <w:proofErr w:type="gramStart"/>
-      <w:r>
-        <w:rPr>
-          <w:rFonts w:ascii="Arial" w:eastAsia="Times New Roman" w:hAnsi="Arial" w:cs="Arial"/>
-          <w:b/>
-          <w:color w:val="000000"/>
-          <w:sz w:val="20"/>
-          <w:szCs w:val="20"/>
-        </w:rPr>
+      <w:r>
+        <w:rPr>
+          <w:rFonts w:ascii="Arial" w:eastAsia="Times New Roman" w:hAnsi="Arial" w:cs="Arial"/>
+          <w:b/>
+          <w:color w:val="000000"/>
+          <w:sz w:val="20"/>
+          <w:szCs w:val="20"/>
+        </w:rPr>
+        <w:t>Intrasoft Tech</w:t>
+      </w:r>
+      <w:r>
+        <w:rPr>
+          <w:rFonts w:ascii="Arial" w:eastAsia="Times New Roman" w:hAnsi="Arial" w:cs="Arial"/>
+          <w:b/>
+          <w:color w:val="000000"/>
+          <w:sz w:val="20"/>
+          <w:szCs w:val="20"/>
+        </w:rPr>
+        <w:tab/>
         <w:t>:</w:t>
       </w:r>
       <w:r>
@@ -1935,7 +1484,6 @@
         </w:rPr>
         <w:t>97</w:t>
       </w:r>
-      <w:proofErr w:type="gramEnd"/>
     </w:p>
     <w:p>
       <w:pPr>
@@ -1967,7 +1515,6 @@
         </w:rPr>
         <w:t>Sugar</w:t>
       </w:r>
-      <w:proofErr w:type="gramStart"/>
       <w:r>
         <w:rPr>
           <w:rFonts w:ascii="Arial" w:eastAsia="Times New Roman" w:hAnsi="Arial" w:cs="Arial"/>
@@ -1988,7 +1535,6 @@
         </w:rPr>
         <w:t>60</w:t>
       </w:r>
-      <w:proofErr w:type="gramEnd"/>
     </w:p>
     <w:p>
       <w:pPr>
@@ -2019,16 +1565,6 @@
           <w:szCs w:val="20"/>
         </w:rPr>
         <w:tab/>
-      </w:r>
-      <w:proofErr w:type="gramStart"/>
-      <w:r>
-        <w:rPr>
-          <w:rFonts w:ascii="Arial" w:eastAsia="Times New Roman" w:hAnsi="Arial" w:cs="Arial"/>
-          <w:b/>
-          <w:color w:val="000000"/>
-          <w:sz w:val="20"/>
-          <w:szCs w:val="20"/>
-        </w:rPr>
         <w:t>:</w:t>
       </w:r>
       <w:r>
@@ -2041,7 +1577,6 @@
         </w:rPr>
         <w:t>74</w:t>
       </w:r>
-      <w:proofErr w:type="gramEnd"/>
     </w:p>
     <w:p>
       <w:pPr>
@@ -2160,20 +1695,8 @@
           <w:sz w:val="20"/>
           <w:szCs w:val="20"/>
         </w:rPr>
-        <w:t xml:space="preserve">ritannia </w:t>
-      </w:r>
-      <w:proofErr w:type="spellStart"/>
-      <w:r>
-        <w:rPr>
-          <w:rFonts w:ascii="Arial" w:eastAsia="Times New Roman" w:hAnsi="Arial" w:cs="Arial"/>
-          <w:b/>
-          <w:color w:val="000000"/>
-          <w:sz w:val="20"/>
-          <w:szCs w:val="20"/>
-        </w:rPr>
-        <w:t>Inds</w:t>
-      </w:r>
-      <w:proofErr w:type="spellEnd"/>
+        <w:t>ritannia Inds</w:t>
+      </w:r>
       <w:r>
         <w:rPr>
           <w:rFonts w:ascii="Arial" w:eastAsia="Times New Roman" w:hAnsi="Arial" w:cs="Arial"/>
@@ -2276,29 +1799,7 @@
           <w:sz w:val="20"/>
           <w:szCs w:val="20"/>
         </w:rPr>
-        <w:t xml:space="preserve">St </w:t>
-      </w:r>
-      <w:proofErr w:type="spellStart"/>
-      <w:r>
-        <w:rPr>
-          <w:rFonts w:ascii="Arial" w:eastAsia="Times New Roman" w:hAnsi="Arial" w:cs="Arial"/>
-          <w:b/>
-          <w:color w:val="000000"/>
-          <w:sz w:val="20"/>
-          <w:szCs w:val="20"/>
-        </w:rPr>
-        <w:t>Bk</w:t>
-      </w:r>
-      <w:proofErr w:type="spellEnd"/>
-      <w:r>
-        <w:rPr>
-          <w:rFonts w:ascii="Arial" w:eastAsia="Times New Roman" w:hAnsi="Arial" w:cs="Arial"/>
-          <w:b/>
-          <w:color w:val="000000"/>
-          <w:sz w:val="20"/>
-          <w:szCs w:val="20"/>
-        </w:rPr>
-        <w:t xml:space="preserve"> of India</w:t>
+        <w:t>St Bk of India</w:t>
       </w:r>
       <w:r>
         <w:rPr>
@@ -2332,27 +1833,15 @@
           <w:szCs w:val="24"/>
         </w:rPr>
       </w:pPr>
-      <w:proofErr w:type="spellStart"/>
-      <w:r>
-        <w:rPr>
-          <w:rFonts w:ascii="Arial" w:eastAsia="Times New Roman" w:hAnsi="Arial" w:cs="Arial"/>
-          <w:b/>
-          <w:color w:val="000000"/>
-          <w:sz w:val="20"/>
-          <w:szCs w:val="20"/>
-        </w:rPr>
-        <w:t>Nilkamal</w:t>
-      </w:r>
-      <w:proofErr w:type="spellEnd"/>
-      <w:r>
-        <w:rPr>
-          <w:rFonts w:ascii="Arial" w:eastAsia="Times New Roman" w:hAnsi="Arial" w:cs="Arial"/>
-          <w:b/>
-          <w:color w:val="000000"/>
-          <w:sz w:val="20"/>
-          <w:szCs w:val="20"/>
-        </w:rPr>
-        <w:t xml:space="preserve"> Ltd</w:t>
+      <w:r>
+        <w:rPr>
+          <w:rFonts w:ascii="Arial" w:eastAsia="Times New Roman" w:hAnsi="Arial" w:cs="Arial"/>
+          <w:b/>
+          <w:color w:val="000000"/>
+          <w:sz w:val="20"/>
+          <w:szCs w:val="20"/>
+        </w:rPr>
+        <w:t>Nilkamal Ltd</w:t>
       </w:r>
       <w:r>
         <w:rPr>
@@ -2386,27 +1875,15 @@
           <w:szCs w:val="24"/>
         </w:rPr>
       </w:pPr>
-      <w:proofErr w:type="spellStart"/>
-      <w:r>
-        <w:rPr>
-          <w:rFonts w:ascii="Arial" w:eastAsia="Times New Roman" w:hAnsi="Arial" w:cs="Arial"/>
-          <w:b/>
-          <w:color w:val="000000"/>
-          <w:sz w:val="20"/>
-          <w:szCs w:val="20"/>
-        </w:rPr>
-        <w:t>Aurobindo</w:t>
-      </w:r>
-      <w:proofErr w:type="spellEnd"/>
-      <w:r>
-        <w:rPr>
-          <w:rFonts w:ascii="Arial" w:eastAsia="Times New Roman" w:hAnsi="Arial" w:cs="Arial"/>
-          <w:b/>
-          <w:color w:val="000000"/>
-          <w:sz w:val="20"/>
-          <w:szCs w:val="20"/>
-        </w:rPr>
-        <w:t xml:space="preserve"> Ph.</w:t>
+      <w:r>
+        <w:rPr>
+          <w:rFonts w:ascii="Arial" w:eastAsia="Times New Roman" w:hAnsi="Arial" w:cs="Arial"/>
+          <w:b/>
+          <w:color w:val="000000"/>
+          <w:sz w:val="20"/>
+          <w:szCs w:val="20"/>
+        </w:rPr>
+        <w:t>Aurobindo Ph.</w:t>
       </w:r>
       <w:r>
         <w:rPr>
@@ -2534,27 +2011,15 @@
           <w:szCs w:val="24"/>
         </w:rPr>
       </w:pPr>
-      <w:proofErr w:type="spellStart"/>
-      <w:r>
-        <w:rPr>
-          <w:rFonts w:ascii="Arial" w:eastAsia="Times New Roman" w:hAnsi="Arial" w:cs="Arial"/>
-          <w:b/>
-          <w:color w:val="000000"/>
-          <w:sz w:val="20"/>
-          <w:szCs w:val="20"/>
-        </w:rPr>
-        <w:t>Intrasoft</w:t>
-      </w:r>
-      <w:proofErr w:type="spellEnd"/>
-      <w:r>
-        <w:rPr>
-          <w:rFonts w:ascii="Arial" w:eastAsia="Times New Roman" w:hAnsi="Arial" w:cs="Arial"/>
-          <w:b/>
-          <w:color w:val="000000"/>
-          <w:sz w:val="20"/>
-          <w:szCs w:val="20"/>
-        </w:rPr>
-        <w:t xml:space="preserve"> Tech</w:t>
+      <w:r>
+        <w:rPr>
+          <w:rFonts w:ascii="Arial" w:eastAsia="Times New Roman" w:hAnsi="Arial" w:cs="Arial"/>
+          <w:b/>
+          <w:color w:val="000000"/>
+          <w:sz w:val="20"/>
+          <w:szCs w:val="20"/>
+        </w:rPr>
+        <w:t>Intrasoft Tech</w:t>
       </w:r>
       <w:r>
         <w:rPr>
@@ -2588,7 +2053,6 @@
           <w:szCs w:val="24"/>
         </w:rPr>
       </w:pPr>
-      <w:proofErr w:type="spellStart"/>
       <w:r>
         <w:rPr>
           <w:rFonts w:ascii="Arial" w:eastAsia="Times New Roman" w:hAnsi="Arial" w:cs="Arial"/>
@@ -2609,7 +2073,6 @@
         </w:rPr>
         <w:t>Sugar</w:t>
       </w:r>
-      <w:proofErr w:type="spellEnd"/>
       <w:r>
         <w:rPr>
           <w:rFonts w:ascii="Arial" w:eastAsia="Times New Roman" w:hAnsi="Arial" w:cs="Arial"/>
@@ -2717,6 +2180,152 @@
         </w:rPr>
         <w:t>rar</w:t>
       </w:r>
+      <w:r>
+        <w:rPr>
+          <w:rFonts w:ascii="Arial" w:eastAsia="Times New Roman" w:hAnsi="Arial" w:cs="Arial"/>
+          <w:color w:val="000000"/>
+        </w:rPr>
+        <w:t xml:space="preserve"> the submission.</w:t>
+      </w:r>
+    </w:p>
+    <w:p>
+      <w:pPr>
+        <w:spacing w:after="0" w:line="240" w:lineRule="auto"/>
+        <w:rPr>
+          <w:rFonts w:ascii="Arial" w:eastAsia="Times New Roman" w:hAnsi="Arial" w:cs="Arial"/>
+          <w:color w:val="000000"/>
+        </w:rPr>
+      </w:pPr>
+      <w:r>
+        <w:rPr>
+          <w:rFonts w:ascii="Arial" w:eastAsia="Times New Roman" w:hAnsi="Arial" w:cs="Arial"/>
+          <w:color w:val="000000"/>
+        </w:rPr>
+        <w:t>2) Move the code folder to desired location.</w:t>
+      </w:r>
+    </w:p>
+    <w:p>
+      <w:pPr>
+        <w:spacing w:after="0" w:line="240" w:lineRule="auto"/>
+        <w:rPr>
+          <w:rFonts w:ascii="Arial" w:eastAsia="Times New Roman" w:hAnsi="Arial" w:cs="Arial"/>
+          <w:color w:val="000000"/>
+        </w:rPr>
+      </w:pPr>
+      <w:r>
+        <w:rPr>
+          <w:rFonts w:ascii="Arial" w:eastAsia="Times New Roman" w:hAnsi="Arial" w:cs="Arial"/>
+          <w:color w:val="000000"/>
+        </w:rPr>
+        <w:t>3) Make the location as working/current directory in octave</w:t>
+      </w:r>
+    </w:p>
+    <w:p>
+      <w:pPr>
+        <w:spacing w:after="0" w:line="240" w:lineRule="auto"/>
+        <w:rPr>
+          <w:rFonts w:ascii="Arial" w:eastAsia="Times New Roman" w:hAnsi="Arial" w:cs="Arial"/>
+          <w:color w:val="000000"/>
+        </w:rPr>
+      </w:pPr>
+      <w:r>
+        <w:rPr>
+          <w:rFonts w:ascii="Arial" w:eastAsia="Times New Roman" w:hAnsi="Arial" w:cs="Arial"/>
+          <w:color w:val="000000"/>
+        </w:rPr>
+        <w:t>4) Run the main.m</w:t>
+      </w:r>
+    </w:p>
+    <w:p>
+      <w:pPr>
+        <w:spacing w:after="0" w:line="240" w:lineRule="auto"/>
+        <w:rPr>
+          <w:rFonts w:ascii="Arial" w:eastAsia="Times New Roman" w:hAnsi="Arial" w:cs="Arial"/>
+          <w:color w:val="000000"/>
+        </w:rPr>
+      </w:pPr>
+      <w:r>
+        <w:rPr>
+          <w:rFonts w:ascii="Arial" w:eastAsia="Times New Roman" w:hAnsi="Arial" w:cs="Arial"/>
+          <w:color w:val="000000"/>
+        </w:rPr>
+        <w:t>( you will see the computation being done)</w:t>
+      </w:r>
+    </w:p>
+    <w:p>
+      <w:pPr>
+        <w:spacing w:after="0" w:line="240" w:lineRule="auto"/>
+        <w:rPr>
+          <w:rFonts w:ascii="Arial" w:eastAsia="Times New Roman" w:hAnsi="Arial" w:cs="Arial"/>
+          <w:i/>
+          <w:color w:val="000000"/>
+        </w:rPr>
+      </w:pPr>
+      <w:r>
+        <w:rPr>
+          <w:rFonts w:ascii="Arial" w:eastAsia="Times New Roman" w:hAnsi="Arial" w:cs="Arial"/>
+          <w:color w:val="000000"/>
+        </w:rPr>
+        <w:t>5) To see the results, use below command to compare between the price predicted by our model and the actual price.</w:t>
+      </w:r>
+    </w:p>
+    <w:p>
+      <w:pPr>
+        <w:spacing w:after="0" w:line="240" w:lineRule="auto"/>
+        <w:rPr>
+          <w:rFonts w:ascii="Arial" w:eastAsia="Times New Roman" w:hAnsi="Arial" w:cs="Arial"/>
+          <w:i/>
+          <w:color w:val="000000"/>
+        </w:rPr>
+      </w:pPr>
+      <w:r>
+        <w:rPr>
+          <w:rFonts w:ascii="Arial" w:eastAsia="Times New Roman" w:hAnsi="Arial" w:cs="Arial"/>
+          <w:i/>
+          <w:color w:val="000000"/>
+        </w:rPr>
+        <w:t>printf("[%.1f ]\n", y - Y_result)</w:t>
+      </w:r>
+    </w:p>
+    <w:p>
+      <w:pPr>
+        <w:rPr>
+          <w:rFonts w:ascii="Arial" w:eastAsia="Times New Roman" w:hAnsi="Arial" w:cs="Arial"/>
+          <w:color w:val="000000"/>
+        </w:rPr>
+      </w:pPr>
+    </w:p>
+    <w:p>
+      <w:pPr>
+        <w:rPr>
+          <w:rFonts w:ascii="Arial" w:eastAsia="Times New Roman" w:hAnsi="Arial" w:cs="Arial"/>
+          <w:color w:val="000000"/>
+        </w:rPr>
+      </w:pPr>
+    </w:p>
+    <w:p>
+      <w:pPr>
+        <w:rPr>
+          <w:rFonts w:ascii="Arial" w:eastAsia="Times New Roman" w:hAnsi="Arial" w:cs="Arial"/>
+          <w:color w:val="000000"/>
+        </w:rPr>
+      </w:pPr>
+    </w:p>
+    <w:p>
+      <w:pPr>
+        <w:rPr>
+          <w:rFonts w:ascii="Arial" w:eastAsia="Times New Roman" w:hAnsi="Arial" w:cs="Arial"/>
+          <w:color w:val="000000"/>
+        </w:rPr>
+      </w:pPr>
+    </w:p>
+    <w:p>
+      <w:pPr>
+        <w:rPr>
+          <w:rFonts w:ascii="Arial" w:eastAsia="Times New Roman" w:hAnsi="Arial" w:cs="Arial"/>
+          <w:color w:val="000000"/>
+        </w:rPr>
+      </w:pPr>
       <w:bookmarkStart w:id="0" w:name="_GoBack"/>
       <w:bookmarkEnd w:id="0"/>
       <w:r>
@@ -2724,184 +2333,7 @@
           <w:rFonts w:ascii="Arial" w:eastAsia="Times New Roman" w:hAnsi="Arial" w:cs="Arial"/>
           <w:color w:val="000000"/>
         </w:rPr>
-        <w:t xml:space="preserve"> the submission.</w:t>
-      </w:r>
-    </w:p>
-    <w:p>
-      <w:pPr>
-        <w:spacing w:after="0" w:line="240" w:lineRule="auto"/>
-        <w:rPr>
-          <w:rFonts w:ascii="Arial" w:eastAsia="Times New Roman" w:hAnsi="Arial" w:cs="Arial"/>
-          <w:color w:val="000000"/>
-        </w:rPr>
-      </w:pPr>
-      <w:r>
-        <w:rPr>
-          <w:rFonts w:ascii="Arial" w:eastAsia="Times New Roman" w:hAnsi="Arial" w:cs="Arial"/>
-          <w:color w:val="000000"/>
-        </w:rPr>
-        <w:t>2) Move the code folder to desired location.</w:t>
-      </w:r>
-    </w:p>
-    <w:p>
-      <w:pPr>
-        <w:spacing w:after="0" w:line="240" w:lineRule="auto"/>
-        <w:rPr>
-          <w:rFonts w:ascii="Arial" w:eastAsia="Times New Roman" w:hAnsi="Arial" w:cs="Arial"/>
-          <w:color w:val="000000"/>
-        </w:rPr>
-      </w:pPr>
-      <w:r>
-        <w:rPr>
-          <w:rFonts w:ascii="Arial" w:eastAsia="Times New Roman" w:hAnsi="Arial" w:cs="Arial"/>
-          <w:color w:val="000000"/>
-        </w:rPr>
-        <w:t>3) Make the location as working/current directory in octave</w:t>
-      </w:r>
-    </w:p>
-    <w:p>
-      <w:pPr>
-        <w:spacing w:after="0" w:line="240" w:lineRule="auto"/>
-        <w:rPr>
-          <w:rFonts w:ascii="Arial" w:eastAsia="Times New Roman" w:hAnsi="Arial" w:cs="Arial"/>
-          <w:color w:val="000000"/>
-        </w:rPr>
-      </w:pPr>
-      <w:r>
-        <w:rPr>
-          <w:rFonts w:ascii="Arial" w:eastAsia="Times New Roman" w:hAnsi="Arial" w:cs="Arial"/>
-          <w:color w:val="000000"/>
-        </w:rPr>
-        <w:t xml:space="preserve">4) Run the </w:t>
-      </w:r>
-      <w:proofErr w:type="spellStart"/>
-      <w:r>
-        <w:rPr>
-          <w:rFonts w:ascii="Arial" w:eastAsia="Times New Roman" w:hAnsi="Arial" w:cs="Arial"/>
-          <w:color w:val="000000"/>
-        </w:rPr>
-        <w:t>main.m</w:t>
-      </w:r>
-      <w:proofErr w:type="spellEnd"/>
-    </w:p>
-    <w:p>
-      <w:pPr>
-        <w:spacing w:after="0" w:line="240" w:lineRule="auto"/>
-        <w:rPr>
-          <w:rFonts w:ascii="Arial" w:eastAsia="Times New Roman" w:hAnsi="Arial" w:cs="Arial"/>
-          <w:color w:val="000000"/>
-        </w:rPr>
-      </w:pPr>
-      <w:proofErr w:type="gramStart"/>
-      <w:r>
-        <w:rPr>
-          <w:rFonts w:ascii="Arial" w:eastAsia="Times New Roman" w:hAnsi="Arial" w:cs="Arial"/>
-          <w:color w:val="000000"/>
-        </w:rPr>
-        <w:t>( you</w:t>
-      </w:r>
-      <w:proofErr w:type="gramEnd"/>
-      <w:r>
-        <w:rPr>
-          <w:rFonts w:ascii="Arial" w:eastAsia="Times New Roman" w:hAnsi="Arial" w:cs="Arial"/>
-          <w:color w:val="000000"/>
-        </w:rPr>
-        <w:t xml:space="preserve"> will see the computation being done)</w:t>
-      </w:r>
-    </w:p>
-    <w:p>
-      <w:pPr>
-        <w:spacing w:after="0" w:line="240" w:lineRule="auto"/>
-        <w:rPr>
-          <w:rFonts w:ascii="Arial" w:eastAsia="Times New Roman" w:hAnsi="Arial" w:cs="Arial"/>
-          <w:i/>
-          <w:color w:val="000000"/>
-        </w:rPr>
-      </w:pPr>
-      <w:r>
-        <w:rPr>
-          <w:rFonts w:ascii="Arial" w:eastAsia="Times New Roman" w:hAnsi="Arial" w:cs="Arial"/>
-          <w:color w:val="000000"/>
-        </w:rPr>
-        <w:t>5) To see the results, use below command to compare between the price predicted by our model and the actual price.</w:t>
-      </w:r>
-    </w:p>
-    <w:p>
-      <w:pPr>
-        <w:spacing w:after="0" w:line="240" w:lineRule="auto"/>
-        <w:rPr>
-          <w:rFonts w:ascii="Arial" w:eastAsia="Times New Roman" w:hAnsi="Arial" w:cs="Arial"/>
-          <w:i/>
-          <w:color w:val="000000"/>
-        </w:rPr>
-      </w:pPr>
-      <w:proofErr w:type="spellStart"/>
-      <w:proofErr w:type="gramStart"/>
-      <w:r>
-        <w:rPr>
-          <w:rFonts w:ascii="Arial" w:eastAsia="Times New Roman" w:hAnsi="Arial" w:cs="Arial"/>
-          <w:i/>
-          <w:color w:val="000000"/>
-        </w:rPr>
-        <w:t>printf</w:t>
-      </w:r>
-      <w:proofErr w:type="spellEnd"/>
-      <w:r>
-        <w:rPr>
-          <w:rFonts w:ascii="Arial" w:eastAsia="Times New Roman" w:hAnsi="Arial" w:cs="Arial"/>
-          <w:i/>
-          <w:color w:val="000000"/>
-        </w:rPr>
-        <w:t>(</w:t>
-      </w:r>
-      <w:proofErr w:type="gramEnd"/>
-      <w:r>
-        <w:rPr>
-          <w:rFonts w:ascii="Arial" w:eastAsia="Times New Roman" w:hAnsi="Arial" w:cs="Arial"/>
-          <w:i/>
-          <w:color w:val="000000"/>
-        </w:rPr>
-        <w:t xml:space="preserve">"[%.1f ]\n", y - </w:t>
-      </w:r>
-      <w:proofErr w:type="spellStart"/>
-      <w:r>
-        <w:rPr>
-          <w:rFonts w:ascii="Arial" w:eastAsia="Times New Roman" w:hAnsi="Arial" w:cs="Arial"/>
-          <w:i/>
-          <w:color w:val="000000"/>
-        </w:rPr>
-        <w:t>Y_result</w:t>
-      </w:r>
-      <w:proofErr w:type="spellEnd"/>
-      <w:r>
-        <w:rPr>
-          <w:rFonts w:ascii="Arial" w:eastAsia="Times New Roman" w:hAnsi="Arial" w:cs="Arial"/>
-          <w:i/>
-          <w:color w:val="000000"/>
-        </w:rPr>
-        <w:t>)</w:t>
-      </w:r>
-    </w:p>
-    <w:p>
-      <w:pPr>
-        <w:rPr>
-          <w:rFonts w:ascii="Arial" w:eastAsia="Times New Roman" w:hAnsi="Arial" w:cs="Arial"/>
-          <w:color w:val="000000"/>
-        </w:rPr>
-      </w:pPr>
-    </w:p>
-    <w:p>
-      <w:pPr>
-        <w:rPr>
-          <w:rFonts w:ascii="Arial" w:eastAsia="Times New Roman" w:hAnsi="Arial" w:cs="Arial"/>
-          <w:color w:val="000000"/>
-        </w:rPr>
-      </w:pPr>
-      <w:r>
-        <w:rPr>
-          <w:rFonts w:ascii="Arial" w:eastAsia="Times New Roman" w:hAnsi="Arial" w:cs="Arial"/>
-          <w:color w:val="000000"/>
-        </w:rPr>
+        <w:lastRenderedPageBreak/>
         <w:t>Further:</w:t>
       </w:r>
     </w:p>

</xml_diff>